<commit_message>
Atualizando o mockup com a tela dashboard
</commit_message>
<xml_diff>
--- a/07-MOCKUPS.docx
+++ b/07-MOCKUPS.docx
@@ -72,6 +72,58 @@
     <w:p/>
     <w:p>
       <w:r>
+        <w:t xml:space="preserve">Tela DashBoard </w:t>
+      </w:r>
+    </w:p>
+    <w:p/>
+    <w:p>
+      <w:r>
+        <w:rPr>
+          <w:noProof/>
+        </w:rPr>
+        <w:drawing>
+          <wp:inline distT="0" distB="0" distL="0" distR="0" wp14:anchorId="22516715" wp14:editId="32CA75AE">
+            <wp:extent cx="5400040" cy="3037840"/>
+            <wp:effectExtent l="0" t="0" r="0" b="0"/>
+            <wp:docPr id="8" name="Picture 8"/>
+            <wp:cNvGraphicFramePr>
+              <a:graphicFrameLocks xmlns:a="http://schemas.openxmlformats.org/drawingml/2006/main" noChangeAspect="1"/>
+            </wp:cNvGraphicFramePr>
+            <a:graphic xmlns:a="http://schemas.openxmlformats.org/drawingml/2006/main">
+              <a:graphicData uri="http://schemas.openxmlformats.org/drawingml/2006/picture">
+                <pic:pic xmlns:pic="http://schemas.openxmlformats.org/drawingml/2006/picture">
+                  <pic:nvPicPr>
+                    <pic:cNvPr id="1" name=""/>
+                    <pic:cNvPicPr/>
+                  </pic:nvPicPr>
+                  <pic:blipFill>
+                    <a:blip r:embed="rId7"/>
+                    <a:stretch>
+                      <a:fillRect/>
+                    </a:stretch>
+                  </pic:blipFill>
+                  <pic:spPr>
+                    <a:xfrm>
+                      <a:off x="0" y="0"/>
+                      <a:ext cx="5400040" cy="3037840"/>
+                    </a:xfrm>
+                    <a:prstGeom prst="rect">
+                      <a:avLst/>
+                    </a:prstGeom>
+                  </pic:spPr>
+                </pic:pic>
+              </a:graphicData>
+            </a:graphic>
+          </wp:inline>
+        </w:drawing>
+      </w:r>
+    </w:p>
+    <w:p/>
+    <w:p/>
+    <w:p/>
+    <w:p/>
+    <w:p>
+      <w:r>
         <w:t>TELA DE CADASTRO DE PRODUTOS</w:t>
       </w:r>
     </w:p>
@@ -97,7 +149,7 @@
                     <pic:cNvPicPr/>
                   </pic:nvPicPr>
                   <pic:blipFill>
-                    <a:blip r:embed="rId7"/>
+                    <a:blip r:embed="rId8"/>
                     <a:stretch>
                       <a:fillRect/>
                     </a:stretch>
@@ -124,7 +176,6 @@
     <w:p/>
     <w:p>
       <w:r>
-        <w:lastRenderedPageBreak/>
         <w:t>TELA DE CADASTRO DE FORNECEDOR PJ</w:t>
       </w:r>
       <w:r>
@@ -153,7 +204,7 @@
                     <pic:cNvPicPr/>
                   </pic:nvPicPr>
                   <pic:blipFill>
-                    <a:blip r:embed="rId8"/>
+                    <a:blip r:embed="rId9"/>
                     <a:stretch>
                       <a:fillRect/>
                     </a:stretch>
@@ -179,6 +230,7 @@
     <w:p/>
     <w:p>
       <w:r>
+        <w:lastRenderedPageBreak/>
         <w:t>TELA DE CADASTRO DE FORNECEDOR PJ 2</w:t>
       </w:r>
     </w:p>
@@ -204,7 +256,7 @@
                     <pic:cNvPicPr/>
                   </pic:nvPicPr>
                   <pic:blipFill>
-                    <a:blip r:embed="rId9"/>
+                    <a:blip r:embed="rId10"/>
                     <a:stretch>
                       <a:fillRect/>
                     </a:stretch>
@@ -242,6 +294,7 @@
         <w:rPr>
           <w:noProof/>
         </w:rPr>
+        <w:lastRenderedPageBreak/>
         <w:drawing>
           <wp:inline distT="0" distB="0" distL="0" distR="0" wp14:anchorId="28A57391" wp14:editId="24FFF2EF">
             <wp:extent cx="5400040" cy="3022600"/>
@@ -258,7 +311,7 @@
                     <pic:cNvPicPr/>
                   </pic:nvPicPr>
                   <pic:blipFill>
-                    <a:blip r:embed="rId10"/>
+                    <a:blip r:embed="rId11"/>
                     <a:stretch>
                       <a:fillRect/>
                     </a:stretch>
@@ -308,7 +361,7 @@
                     <pic:cNvPicPr/>
                   </pic:nvPicPr>
                   <pic:blipFill>
-                    <a:blip r:embed="rId11"/>
+                    <a:blip r:embed="rId12"/>
                     <a:stretch>
                       <a:fillRect/>
                     </a:stretch>
@@ -332,13 +385,16 @@
     <w:p/>
     <w:p>
       <w:r>
+        <w:t>Tela de Cadastro de Usuários</w:t>
+      </w:r>
+    </w:p>
+    <w:p/>
+    <w:p>
+      <w:r>
+        <w:rPr>
+          <w:noProof/>
+        </w:rPr>
         <w:lastRenderedPageBreak/>
-        <w:t>Tela de Cadastro de Usuários</w:t>
-      </w:r>
-    </w:p>
-    <w:p/>
-    <w:p>
-      <w:r>
         <w:drawing>
           <wp:inline distT="0" distB="0" distL="0" distR="0" wp14:anchorId="7996B711" wp14:editId="001CA249">
             <wp:extent cx="5714231" cy="2882900"/>
@@ -355,7 +411,7 @@
                     <pic:cNvPicPr/>
                   </pic:nvPicPr>
                   <pic:blipFill>
-                    <a:blip r:embed="rId12"/>
+                    <a:blip r:embed="rId13"/>
                     <a:stretch>
                       <a:fillRect/>
                     </a:stretch>

</xml_diff>